<commit_message>
Fusion resolution pb 1
</commit_message>
<xml_diff>
--- a/Compte rendu.docx
+++ b/Compte rendu.docx
@@ -537,29 +537,8 @@
         <w:lastRenderedPageBreak/>
         <w:t xml:space="preserve">On a d’abord </w:t>
       </w:r>
-      <w:proofErr w:type="spellStart"/>
-      <w:r>
-        <w:t>forké</w:t>
-      </w:r>
-      <w:proofErr w:type="spellEnd"/>
-      <w:r>
-        <w:t xml:space="preserve"> le projet depuis le </w:t>
-      </w:r>
-      <w:proofErr w:type="spellStart"/>
-      <w:r>
-        <w:t>github</w:t>
-      </w:r>
-      <w:proofErr w:type="spellEnd"/>
-      <w:r>
-        <w:t xml:space="preserve"> de Mme Deslandres puis nous l’avons cloné à partir de notre compte </w:t>
-      </w:r>
-      <w:proofErr w:type="spellStart"/>
-      <w:r>
-        <w:t>github</w:t>
-      </w:r>
-      <w:proofErr w:type="spellEnd"/>
-      <w:r>
-        <w:t xml:space="preserve"> dans notre pc local.</w:t>
+      <w:r>
+        <w:t>forké le projet depuis le github de Mme Deslandres puis nous l’avons cloné à partir de notre compte github dans notre pc local.</w:t>
       </w:r>
     </w:p>
     <w:p>
@@ -572,15 +551,7 @@
         <w:pStyle w:val="Paragraphedeliste"/>
       </w:pPr>
       <w:r>
-        <w:t xml:space="preserve">Après avoir modifié le fichier </w:t>
-      </w:r>
-      <w:proofErr w:type="spellStart"/>
-      <w:r>
-        <w:t>runsphere</w:t>
-      </w:r>
-      <w:proofErr w:type="spellEnd"/>
-      <w:r>
-        <w:t xml:space="preserve"> dans lequel il manquait des parenthèses, nous </w:t>
+        <w:t xml:space="preserve">Après avoir modifié le fichier runsphere dans lequel il manquait des parenthèses, nous </w:t>
       </w:r>
       <w:r>
         <w:t>avons</w:t>
@@ -592,15 +563,7 @@
         <w:t>effectué</w:t>
       </w:r>
       <w:r>
-        <w:t xml:space="preserve"> un git </w:t>
-      </w:r>
-      <w:proofErr w:type="spellStart"/>
-      <w:r>
-        <w:t>add</w:t>
-      </w:r>
-      <w:proofErr w:type="spellEnd"/>
-      <w:r>
-        <w:t xml:space="preserve"> –A, puis un git commit –m « Ajout parenthèses » et enfin un git push.</w:t>
+        <w:t xml:space="preserve"> un git add –A, puis un git commit –m « Ajout parenthèses » et enfin un git push.</w:t>
       </w:r>
     </w:p>
     <w:p>
@@ -613,20 +576,7 @@
         <w:pStyle w:val="Paragraphedeliste"/>
       </w:pPr>
       <w:r>
-        <w:t xml:space="preserve">Nous avons fait </w:t>
-      </w:r>
-      <w:proofErr w:type="gramStart"/>
-      <w:r>
-        <w:t>un ./</w:t>
-      </w:r>
-      <w:proofErr w:type="spellStart"/>
-      <w:proofErr w:type="gramEnd"/>
-      <w:r>
-        <w:t>runsphere</w:t>
-      </w:r>
-      <w:proofErr w:type="spellEnd"/>
-      <w:r>
-        <w:t xml:space="preserve"> 1.5 qui s’est effectué  sans erreurs.</w:t>
+        <w:t>Nous avons fait un ./runsphere 1.5 qui s’est effectué  sans erreurs.</w:t>
       </w:r>
     </w:p>
     <w:p>
@@ -703,6 +653,8 @@
         </w:rPr>
         <w:t xml:space="preserve"> l’historique des différentes versions du projet sur lequel nous travaillons actuellement mon collaborateur et moi.</w:t>
       </w:r>
+      <w:bookmarkStart w:id="0" w:name="_GoBack"/>
+      <w:bookmarkEnd w:id="0"/>
     </w:p>
     <w:p>
       <w:pPr>
@@ -731,23 +683,7 @@
           <w:rFonts w:ascii="Calibri" w:eastAsia="MS Mincho" w:hAnsi="Calibri" w:cs="SimSun"/>
           <w:lang w:eastAsia="ja-JP"/>
         </w:rPr>
-        <w:t xml:space="preserve"> un second répertoire dans lequel on a cloné le projet puis on a configuré </w:t>
-      </w:r>
-      <w:proofErr w:type="spellStart"/>
-      <w:r>
-        <w:rPr>
-          <w:rFonts w:ascii="Calibri" w:eastAsia="MS Mincho" w:hAnsi="Calibri" w:cs="SimSun"/>
-          <w:lang w:eastAsia="ja-JP"/>
-        </w:rPr>
-        <w:t>gitbash</w:t>
-      </w:r>
-      <w:proofErr w:type="spellEnd"/>
-      <w:r>
-        <w:rPr>
-          <w:rFonts w:ascii="Calibri" w:eastAsia="MS Mincho" w:hAnsi="Calibri" w:cs="SimSun"/>
-          <w:lang w:eastAsia="ja-JP"/>
-        </w:rPr>
-        <w:t xml:space="preserve"> </w:t>
+        <w:t xml:space="preserve"> un second répertoire dans lequel on a cloné le projet puis on a configuré gitbash </w:t>
       </w:r>
       <w:r>
         <w:rPr>
@@ -777,23 +713,7 @@
           <w:rFonts w:ascii="Calibri" w:eastAsia="MS Mincho" w:hAnsi="Calibri" w:cs="SimSun"/>
           <w:lang w:eastAsia="ja-JP"/>
         </w:rPr>
-        <w:t>On a créé un fichier .</w:t>
-      </w:r>
-      <w:proofErr w:type="spellStart"/>
-      <w:r>
-        <w:rPr>
-          <w:rFonts w:ascii="Calibri" w:eastAsia="MS Mincho" w:hAnsi="Calibri" w:cs="SimSun"/>
-          <w:lang w:eastAsia="ja-JP"/>
-        </w:rPr>
-        <w:t>gitignore</w:t>
-      </w:r>
-      <w:proofErr w:type="spellEnd"/>
-      <w:r>
-        <w:rPr>
-          <w:rFonts w:ascii="Calibri" w:eastAsia="MS Mincho" w:hAnsi="Calibri" w:cs="SimSun"/>
-          <w:lang w:eastAsia="ja-JP"/>
-        </w:rPr>
-        <w:t xml:space="preserve"> dans lequel on a </w:t>
+        <w:t xml:space="preserve">On a créé un fichier .gitignore dans lequel on a </w:t>
       </w:r>
       <w:r>
         <w:rPr>
@@ -814,39 +734,7 @@
           <w:rFonts w:ascii="Calibri" w:eastAsia="MS Mincho" w:hAnsi="Calibri" w:cs="SimSun"/>
           <w:lang w:eastAsia="ja-JP"/>
         </w:rPr>
-        <w:t>*.</w:t>
-      </w:r>
-      <w:proofErr w:type="spellStart"/>
-      <w:r>
-        <w:rPr>
-          <w:rFonts w:ascii="Calibri" w:eastAsia="MS Mincho" w:hAnsi="Calibri" w:cs="SimSun"/>
-          <w:lang w:eastAsia="ja-JP"/>
-        </w:rPr>
-        <w:t>pyc</w:t>
-      </w:r>
-      <w:proofErr w:type="spellEnd"/>
-      <w:r>
-        <w:rPr>
-          <w:rFonts w:ascii="Calibri" w:eastAsia="MS Mincho" w:hAnsi="Calibri" w:cs="SimSun"/>
-          <w:lang w:eastAsia="ja-JP"/>
-        </w:rPr>
-        <w:t xml:space="preserve"> ce qui fait que git ignore les changements sur les fichiers .</w:t>
-      </w:r>
-      <w:proofErr w:type="spellStart"/>
-      <w:r>
-        <w:rPr>
-          <w:rFonts w:ascii="Calibri" w:eastAsia="MS Mincho" w:hAnsi="Calibri" w:cs="SimSun"/>
-          <w:lang w:eastAsia="ja-JP"/>
-        </w:rPr>
-        <w:t>pyc</w:t>
-      </w:r>
-      <w:proofErr w:type="spellEnd"/>
-      <w:r>
-        <w:rPr>
-          <w:rFonts w:ascii="Calibri" w:eastAsia="MS Mincho" w:hAnsi="Calibri" w:cs="SimSun"/>
-          <w:lang w:eastAsia="ja-JP"/>
-        </w:rPr>
-        <w:t xml:space="preserve"> du répertoire.</w:t>
+        <w:t>*.pyc ce qui fait que git ignore les changements sur les fichiers .pyc du répertoire.</w:t>
       </w:r>
     </w:p>
     <w:p>
@@ -862,42 +750,52 @@
           <w:rFonts w:ascii="Calibri" w:eastAsia="MS Mincho" w:hAnsi="Calibri" w:cs="SimSun"/>
           <w:lang w:eastAsia="ja-JP"/>
         </w:rPr>
-        <w:t>On a ouvert l’interface graphique en tapant git gui &amp; puis depuis l’interface graphique on a indexé les modification du fichier .</w:t>
-      </w:r>
-      <w:proofErr w:type="spellStart"/>
-      <w:r>
-        <w:rPr>
-          <w:rFonts w:ascii="Calibri" w:eastAsia="MS Mincho" w:hAnsi="Calibri" w:cs="SimSun"/>
-          <w:lang w:eastAsia="ja-JP"/>
-        </w:rPr>
-        <w:t>gitignore</w:t>
-      </w:r>
-      <w:proofErr w:type="spellEnd"/>
-      <w:r>
-        <w:rPr>
-          <w:rFonts w:ascii="Calibri" w:eastAsia="MS Mincho" w:hAnsi="Calibri" w:cs="SimSun"/>
-          <w:lang w:eastAsia="ja-JP"/>
-        </w:rPr>
-        <w:t xml:space="preserve"> et on l’a </w:t>
-      </w:r>
-      <w:proofErr w:type="spellStart"/>
-      <w:r>
-        <w:rPr>
-          <w:rFonts w:ascii="Calibri" w:eastAsia="MS Mincho" w:hAnsi="Calibri" w:cs="SimSun"/>
-          <w:lang w:eastAsia="ja-JP"/>
-        </w:rPr>
-        <w:t>commité</w:t>
-      </w:r>
-      <w:proofErr w:type="spellEnd"/>
-      <w:r>
-        <w:rPr>
-          <w:rFonts w:ascii="Calibri" w:eastAsia="MS Mincho" w:hAnsi="Calibri" w:cs="SimSun"/>
-          <w:lang w:eastAsia="ja-JP"/>
-        </w:rPr>
-        <w:t>.</w:t>
-      </w:r>
-      <w:bookmarkStart w:id="0" w:name="_GoBack"/>
-      <w:bookmarkEnd w:id="0"/>
+        <w:t xml:space="preserve">On a ouvert l’interface graphique en tapant git gui &amp; puis depuis l’interface graphique on a indexé </w:t>
+      </w:r>
+      <w:r>
+        <w:rPr>
+          <w:rFonts w:ascii="Calibri" w:eastAsia="MS Mincho" w:hAnsi="Calibri" w:cs="SimSun"/>
+          <w:lang w:eastAsia="ja-JP"/>
+        </w:rPr>
+        <w:t>les modifications</w:t>
+      </w:r>
+      <w:r>
+        <w:rPr>
+          <w:rFonts w:ascii="Calibri" w:eastAsia="MS Mincho" w:hAnsi="Calibri" w:cs="SimSun"/>
+          <w:lang w:eastAsia="ja-JP"/>
+        </w:rPr>
+        <w:t xml:space="preserve"> du fichier .gitignore et on l’a commité.</w:t>
+      </w:r>
+    </w:p>
+    <w:p>
+      <w:pPr>
+        <w:ind w:left="705"/>
+        <w:rPr>
+          <w:rFonts w:ascii="Segoe UI Symbol" w:eastAsia="MS Mincho" w:hAnsi="Segoe UI Symbol" w:cs="SimSun"/>
+          <w:lang w:eastAsia="ja-JP"/>
+        </w:rPr>
+      </w:pPr>
+      <w:r>
+        <w:rPr>
+          <w:rFonts w:ascii="Calibri" w:eastAsia="MS Mincho" w:hAnsi="Calibri" w:cs="SimSun"/>
+          <w:lang w:eastAsia="ja-JP"/>
+        </w:rPr>
+        <w:t xml:space="preserve">On a fait les modifications du fichier sphere.py demandées puis on l’a push du côté du développeur B. Ensuite on a essayé de le pus du côté du développeur A mais ça n’a pas marché. On a donc essayé de faire un merge mais ça n’a pas marché, il a d’abord fallu mettre le </w:t>
+      </w:r>
+      <w:r>
+        <w:rPr>
+          <w:rFonts w:ascii="Calibri" w:eastAsia="MS Mincho" w:hAnsi="Calibri" w:cs="SimSun"/>
+          <w:lang w:eastAsia="ja-JP"/>
+        </w:rPr>
+        <w:t>merge.defaultToUpstream</w:t>
+      </w:r>
+      <w:r>
+        <w:rPr>
+          <w:rFonts w:ascii="Calibri" w:eastAsia="MS Mincho" w:hAnsi="Calibri" w:cs="SimSun"/>
+          <w:lang w:eastAsia="ja-JP"/>
+        </w:rPr>
+        <w:t xml:space="preserve"> a true.</w:t>
+      </w:r>
     </w:p>
     <w:sectPr>
       <w:pgSz w:w="11906" w:h="16838"/>

</xml_diff>